<commit_message>
Added document for Memento pattern, fixed typos in State document
</commit_message>
<xml_diff>
--- a/Project Pink/doc/tasks/task12/State Pattern.docx
+++ b/Project Pink/doc/tasks/task12/State Pattern.docx
@@ -847,749 +847,755 @@
           <w:rFonts w:ascii="Courier New" w:hAnsi="Courier New" w:cs="Courier New"/>
         </w:rPr>
         <w:tab/>
-        <w:t>public void bushButtion() {</w:t>
-      </w:r>
-    </w:p>
-    <w:p>
-      <w:pPr>
-        <w:jc w:val="both"/>
-        <w:rPr>
-          <w:rFonts w:ascii="Courier New" w:hAnsi="Courier New" w:cs="Courier New"/>
-        </w:rPr>
-      </w:pPr>
-      <w:r>
-        <w:rPr>
-          <w:rFonts w:ascii="Courier New" w:hAnsi="Courier New" w:cs="Courier New"/>
-        </w:rPr>
-        <w:tab/>
-      </w:r>
-      <w:r>
-        <w:rPr>
-          <w:rFonts w:ascii="Courier New" w:hAnsi="Courier New" w:cs="Courier New"/>
-        </w:rPr>
-        <w:tab/>
-        <w:t>currentState.pushButton(this);</w:t>
-      </w:r>
-    </w:p>
-    <w:p>
-      <w:pPr>
-        <w:jc w:val="both"/>
-        <w:rPr>
-          <w:rFonts w:ascii="Courier New" w:hAnsi="Courier New" w:cs="Courier New"/>
-        </w:rPr>
-      </w:pPr>
-      <w:r>
-        <w:rPr>
-          <w:rFonts w:ascii="Courier New" w:hAnsi="Courier New" w:cs="Courier New"/>
-        </w:rPr>
-        <w:tab/>
-        <w:t>}</w:t>
-      </w:r>
-    </w:p>
-    <w:p>
-      <w:pPr>
-        <w:jc w:val="both"/>
-        <w:rPr>
-          <w:rFonts w:ascii="Courier New" w:hAnsi="Courier New" w:cs="Courier New"/>
-        </w:rPr>
-      </w:pPr>
-      <w:r>
-        <w:rPr>
-          <w:rFonts w:ascii="Courier New" w:hAnsi="Courier New" w:cs="Courier New"/>
-        </w:rPr>
-        <w:t>}</w:t>
-      </w:r>
-    </w:p>
-    <w:p>
-      <w:pPr>
-        <w:jc w:val="both"/>
-      </w:pPr>
-    </w:p>
-    <w:p>
-      <w:pPr>
-        <w:jc w:val="both"/>
-      </w:pPr>
-      <w:r>
-        <w:t xml:space="preserve">Das </w:t>
-      </w:r>
-      <w:r>
-        <w:rPr>
-          <w:b/>
-        </w:rPr>
-        <w:t>Interface Status (State Interface)</w:t>
-      </w:r>
-      <w:r>
-        <w:t xml:space="preserve"> wird im Beispiel repräsentiert durch das Interface „MachineState“, welches die beiden Methoden enthält, welche sich abhängig vom Status anders verhalten sollen:</w:t>
-      </w:r>
-    </w:p>
-    <w:p>
-      <w:pPr>
-        <w:jc w:val="both"/>
-      </w:pPr>
-    </w:p>
-    <w:p>
-      <w:pPr>
-        <w:jc w:val="both"/>
-        <w:rPr>
-          <w:rFonts w:ascii="Courier New" w:hAnsi="Courier New" w:cs="Courier New"/>
-        </w:rPr>
-      </w:pPr>
-      <w:r>
-        <w:rPr>
-          <w:rFonts w:ascii="Courier New" w:hAnsi="Courier New" w:cs="Courier New"/>
-        </w:rPr>
-        <w:t>public interface MachineState {</w:t>
-      </w:r>
-    </w:p>
-    <w:p>
-      <w:pPr>
-        <w:jc w:val="both"/>
-        <w:rPr>
-          <w:rFonts w:ascii="Courier New" w:hAnsi="Courier New" w:cs="Courier New"/>
-        </w:rPr>
-      </w:pPr>
-      <w:r>
-        <w:rPr>
-          <w:rFonts w:ascii="Courier New" w:hAnsi="Courier New" w:cs="Courier New"/>
-        </w:rPr>
-        <w:tab/>
-      </w:r>
-    </w:p>
-    <w:p>
-      <w:pPr>
-        <w:jc w:val="both"/>
-        <w:rPr>
-          <w:rFonts w:ascii="Courier New" w:hAnsi="Courier New" w:cs="Courier New"/>
-        </w:rPr>
-      </w:pPr>
-      <w:r>
-        <w:rPr>
-          <w:rFonts w:ascii="Courier New" w:hAnsi="Courier New" w:cs="Courier New"/>
-        </w:rPr>
-        <w:tab/>
-        <w:t>void togglePower(Machine m);</w:t>
-      </w:r>
-    </w:p>
-    <w:p>
-      <w:pPr>
-        <w:jc w:val="both"/>
-        <w:rPr>
-          <w:rFonts w:ascii="Courier New" w:hAnsi="Courier New" w:cs="Courier New"/>
-        </w:rPr>
-      </w:pPr>
-      <w:r>
-        <w:rPr>
-          <w:rFonts w:ascii="Courier New" w:hAnsi="Courier New" w:cs="Courier New"/>
-        </w:rPr>
-        <w:tab/>
-      </w:r>
-    </w:p>
-    <w:p>
-      <w:pPr>
-        <w:jc w:val="both"/>
-        <w:rPr>
-          <w:rFonts w:ascii="Courier New" w:hAnsi="Courier New" w:cs="Courier New"/>
-        </w:rPr>
-      </w:pPr>
-      <w:r>
-        <w:rPr>
-          <w:rFonts w:ascii="Courier New" w:hAnsi="Courier New" w:cs="Courier New"/>
-        </w:rPr>
-        <w:tab/>
-        <w:t>void pushButton(Machine m);</w:t>
-      </w:r>
-    </w:p>
-    <w:p>
-      <w:pPr>
-        <w:jc w:val="both"/>
-        <w:rPr>
-          <w:rFonts w:ascii="Courier New" w:hAnsi="Courier New" w:cs="Courier New"/>
-        </w:rPr>
-      </w:pPr>
-      <w:r>
-        <w:rPr>
-          <w:rFonts w:ascii="Courier New" w:hAnsi="Courier New" w:cs="Courier New"/>
-        </w:rPr>
-        <w:tab/>
-      </w:r>
-    </w:p>
-    <w:p>
-      <w:pPr>
-        <w:jc w:val="both"/>
-        <w:rPr>
-          <w:rFonts w:ascii="Courier New" w:hAnsi="Courier New" w:cs="Courier New"/>
-        </w:rPr>
-      </w:pPr>
-      <w:r>
-        <w:rPr>
-          <w:rFonts w:ascii="Courier New" w:hAnsi="Courier New" w:cs="Courier New"/>
-        </w:rPr>
-        <w:t>}</w:t>
-      </w:r>
-    </w:p>
-    <w:p>
-      <w:pPr>
-        <w:jc w:val="both"/>
-      </w:pPr>
-    </w:p>
-    <w:p>
-      <w:pPr>
-        <w:jc w:val="both"/>
-      </w:pPr>
-      <w:r>
-        <w:t>Als Übergabewert kann der Context angegeben werden. Dies erlaubt es der konkreten Methode, den Status des Kontext-Objektes anzupassen. So kann dann auch sichergestellt werden, das bestimmte States nur aus bestimmten anderen States heraus gesetzt werden können.</w:t>
-      </w:r>
-    </w:p>
-    <w:p>
-      <w:pPr>
-        <w:jc w:val="both"/>
-      </w:pPr>
-    </w:p>
-    <w:p>
-      <w:pPr>
-        <w:jc w:val="both"/>
-      </w:pPr>
-      <w:r>
-        <w:t xml:space="preserve">Weiter implementieren wir die beiden </w:t>
-      </w:r>
-      <w:r>
-        <w:rPr>
-          <w:b/>
-        </w:rPr>
-        <w:t xml:space="preserve">konkreten </w:t>
-      </w:r>
-      <w:r>
-        <w:rPr>
-          <w:b/>
-        </w:rPr>
-        <w:t>Stati</w:t>
-      </w:r>
-      <w:r>
-        <w:t xml:space="preserve"> „OnState“ und „OffState“:</w:t>
-      </w:r>
-    </w:p>
-    <w:p>
-      <w:pPr>
-        <w:jc w:val="both"/>
-      </w:pPr>
-    </w:p>
-    <w:p>
-      <w:pPr>
-        <w:jc w:val="both"/>
-        <w:rPr>
-          <w:rFonts w:ascii="Courier New" w:hAnsi="Courier New" w:cs="Courier New"/>
-        </w:rPr>
-      </w:pPr>
-      <w:r>
-        <w:rPr>
-          <w:rFonts w:ascii="Courier New" w:hAnsi="Courier New" w:cs="Courier New"/>
-        </w:rPr>
-        <w:t>public class OnState implements MachineState {</w:t>
-      </w:r>
-    </w:p>
-    <w:p>
-      <w:pPr>
-        <w:jc w:val="both"/>
-        <w:rPr>
-          <w:rFonts w:ascii="Courier New" w:hAnsi="Courier New" w:cs="Courier New"/>
-        </w:rPr>
-      </w:pPr>
-    </w:p>
-    <w:p>
-      <w:pPr>
-        <w:jc w:val="both"/>
-        <w:rPr>
-          <w:rFonts w:ascii="Courier New" w:hAnsi="Courier New" w:cs="Courier New"/>
-        </w:rPr>
-      </w:pPr>
-      <w:r>
-        <w:rPr>
-          <w:rFonts w:ascii="Courier New" w:hAnsi="Courier New" w:cs="Courier New"/>
-        </w:rPr>
-        <w:tab/>
-        <w:t>@Override</w:t>
-      </w:r>
-    </w:p>
-    <w:p>
-      <w:pPr>
-        <w:jc w:val="both"/>
-        <w:rPr>
-          <w:rFonts w:ascii="Courier New" w:hAnsi="Courier New" w:cs="Courier New"/>
-        </w:rPr>
-      </w:pPr>
-      <w:r>
-        <w:rPr>
-          <w:rFonts w:ascii="Courier New" w:hAnsi="Courier New" w:cs="Courier New"/>
-        </w:rPr>
-        <w:tab/>
-        <w:t>public void togglePower(Machine m) {</w:t>
-      </w:r>
-    </w:p>
-    <w:p>
-      <w:pPr>
-        <w:jc w:val="both"/>
-        <w:rPr>
-          <w:rFonts w:ascii="Courier New" w:hAnsi="Courier New" w:cs="Courier New"/>
-        </w:rPr>
-      </w:pPr>
-      <w:r>
-        <w:rPr>
-          <w:rFonts w:ascii="Courier New" w:hAnsi="Courier New" w:cs="Courier New"/>
-        </w:rPr>
-        <w:tab/>
-      </w:r>
-      <w:r>
-        <w:rPr>
-          <w:rFonts w:ascii="Courier New" w:hAnsi="Courier New" w:cs="Courier New"/>
-        </w:rPr>
-        <w:tab/>
-        <w:t>m.currentState = new OffState();</w:t>
-      </w:r>
-    </w:p>
-    <w:p>
-      <w:pPr>
-        <w:jc w:val="both"/>
-        <w:rPr>
-          <w:rFonts w:ascii="Courier New" w:hAnsi="Courier New" w:cs="Courier New"/>
-        </w:rPr>
-      </w:pPr>
-      <w:r>
-        <w:rPr>
-          <w:rFonts w:ascii="Courier New" w:hAnsi="Courier New" w:cs="Courier New"/>
-        </w:rPr>
-        <w:tab/>
-        <w:t>}</w:t>
-      </w:r>
-    </w:p>
-    <w:p>
-      <w:pPr>
-        <w:jc w:val="both"/>
-        <w:rPr>
-          <w:rFonts w:ascii="Courier New" w:hAnsi="Courier New" w:cs="Courier New"/>
-        </w:rPr>
-      </w:pPr>
-    </w:p>
-    <w:p>
-      <w:pPr>
-        <w:jc w:val="both"/>
-        <w:rPr>
-          <w:rFonts w:ascii="Courier New" w:hAnsi="Courier New" w:cs="Courier New"/>
-        </w:rPr>
-      </w:pPr>
-      <w:r>
-        <w:rPr>
-          <w:rFonts w:ascii="Courier New" w:hAnsi="Courier New" w:cs="Courier New"/>
-        </w:rPr>
-        <w:tab/>
-        <w:t>@Override</w:t>
-      </w:r>
-    </w:p>
-    <w:p>
-      <w:pPr>
-        <w:jc w:val="both"/>
-        <w:rPr>
-          <w:rFonts w:ascii="Courier New" w:hAnsi="Courier New" w:cs="Courier New"/>
-        </w:rPr>
-      </w:pPr>
-      <w:r>
-        <w:rPr>
-          <w:rFonts w:ascii="Courier New" w:hAnsi="Courier New" w:cs="Courier New"/>
-        </w:rPr>
-        <w:tab/>
-        <w:t>public void pushButton() {</w:t>
-      </w:r>
-    </w:p>
-    <w:p>
-      <w:pPr>
-        <w:jc w:val="both"/>
-        <w:rPr>
-          <w:rFonts w:ascii="Courier New" w:hAnsi="Courier New" w:cs="Courier New"/>
-        </w:rPr>
-      </w:pPr>
-      <w:r>
-        <w:rPr>
-          <w:rFonts w:ascii="Courier New" w:hAnsi="Courier New" w:cs="Courier New"/>
-        </w:rPr>
-        <w:tab/>
-      </w:r>
-      <w:r>
-        <w:rPr>
-          <w:rFonts w:ascii="Courier New" w:hAnsi="Courier New" w:cs="Courier New"/>
-        </w:rPr>
-        <w:tab/>
-        <w:t>System.out.println("Machine is on, do work!");</w:t>
-      </w:r>
-    </w:p>
-    <w:p>
-      <w:pPr>
-        <w:jc w:val="both"/>
-        <w:rPr>
-          <w:rFonts w:ascii="Courier New" w:hAnsi="Courier New" w:cs="Courier New"/>
-        </w:rPr>
-      </w:pPr>
-      <w:r>
-        <w:rPr>
-          <w:rFonts w:ascii="Courier New" w:hAnsi="Courier New" w:cs="Courier New"/>
-        </w:rPr>
-        <w:tab/>
-        <w:t>}</w:t>
-      </w:r>
-    </w:p>
-    <w:p>
-      <w:pPr>
-        <w:jc w:val="both"/>
-        <w:rPr>
-          <w:rFonts w:ascii="Courier New" w:hAnsi="Courier New" w:cs="Courier New"/>
-        </w:rPr>
-      </w:pPr>
-      <w:r>
-        <w:rPr>
-          <w:rFonts w:ascii="Courier New" w:hAnsi="Courier New" w:cs="Courier New"/>
-        </w:rPr>
-        <w:t>}</w:t>
-      </w:r>
-    </w:p>
-    <w:p>
-      <w:pPr>
-        <w:jc w:val="both"/>
-      </w:pPr>
-    </w:p>
-    <w:p>
-      <w:pPr>
-        <w:jc w:val="both"/>
-        <w:rPr>
-          <w:rFonts w:ascii="Courier New" w:hAnsi="Courier New" w:cs="Courier New"/>
-        </w:rPr>
-      </w:pPr>
-      <w:r>
-        <w:rPr>
-          <w:rFonts w:ascii="Courier New" w:hAnsi="Courier New" w:cs="Courier New"/>
-        </w:rPr>
-        <w:t>public class OffState implements MachineState {</w:t>
-      </w:r>
-    </w:p>
-    <w:p>
-      <w:pPr>
-        <w:jc w:val="both"/>
-        <w:rPr>
-          <w:rFonts w:ascii="Courier New" w:hAnsi="Courier New" w:cs="Courier New"/>
-        </w:rPr>
-      </w:pPr>
-    </w:p>
-    <w:p>
-      <w:pPr>
-        <w:jc w:val="both"/>
-        <w:rPr>
-          <w:rFonts w:ascii="Courier New" w:hAnsi="Courier New" w:cs="Courier New"/>
-        </w:rPr>
-      </w:pPr>
-      <w:r>
-        <w:rPr>
-          <w:rFonts w:ascii="Courier New" w:hAnsi="Courier New" w:cs="Courier New"/>
-        </w:rPr>
-        <w:tab/>
-        <w:t>@Override</w:t>
-      </w:r>
-    </w:p>
-    <w:p>
-      <w:pPr>
-        <w:jc w:val="both"/>
-        <w:rPr>
-          <w:rFonts w:ascii="Courier New" w:hAnsi="Courier New" w:cs="Courier New"/>
-        </w:rPr>
-      </w:pPr>
-      <w:r>
-        <w:rPr>
-          <w:rFonts w:ascii="Courier New" w:hAnsi="Courier New" w:cs="Courier New"/>
-        </w:rPr>
-        <w:tab/>
-        <w:t>public void togglePower(Machine m) {</w:t>
-      </w:r>
-    </w:p>
-    <w:p>
-      <w:pPr>
-        <w:jc w:val="both"/>
-        <w:rPr>
-          <w:rFonts w:ascii="Courier New" w:hAnsi="Courier New" w:cs="Courier New"/>
-        </w:rPr>
-      </w:pPr>
-      <w:r>
-        <w:rPr>
-          <w:rFonts w:ascii="Courier New" w:hAnsi="Courier New" w:cs="Courier New"/>
-        </w:rPr>
-        <w:tab/>
-      </w:r>
-      <w:r>
-        <w:rPr>
-          <w:rFonts w:ascii="Courier New" w:hAnsi="Courier New" w:cs="Courier New"/>
-        </w:rPr>
-        <w:tab/>
-        <w:t>m.currentState = new OnState();</w:t>
-      </w:r>
-    </w:p>
-    <w:p>
-      <w:pPr>
-        <w:jc w:val="both"/>
-        <w:rPr>
-          <w:rFonts w:ascii="Courier New" w:hAnsi="Courier New" w:cs="Courier New"/>
-        </w:rPr>
-      </w:pPr>
-      <w:r>
-        <w:rPr>
-          <w:rFonts w:ascii="Courier New" w:hAnsi="Courier New" w:cs="Courier New"/>
-        </w:rPr>
-        <w:tab/>
-        <w:t>}</w:t>
-      </w:r>
-    </w:p>
-    <w:p>
-      <w:pPr>
-        <w:jc w:val="both"/>
-        <w:rPr>
-          <w:rFonts w:ascii="Courier New" w:hAnsi="Courier New" w:cs="Courier New"/>
-        </w:rPr>
-      </w:pPr>
-    </w:p>
-    <w:p>
-      <w:pPr>
-        <w:jc w:val="both"/>
-        <w:rPr>
-          <w:rFonts w:ascii="Courier New" w:hAnsi="Courier New" w:cs="Courier New"/>
-        </w:rPr>
-      </w:pPr>
-      <w:r>
-        <w:rPr>
-          <w:rFonts w:ascii="Courier New" w:hAnsi="Courier New" w:cs="Courier New"/>
-        </w:rPr>
-        <w:tab/>
-        <w:t>@Override</w:t>
-      </w:r>
-    </w:p>
-    <w:p>
-      <w:pPr>
-        <w:jc w:val="both"/>
-        <w:rPr>
-          <w:rFonts w:ascii="Courier New" w:hAnsi="Courier New" w:cs="Courier New"/>
-        </w:rPr>
-      </w:pPr>
-      <w:r>
-        <w:rPr>
-          <w:rFonts w:ascii="Courier New" w:hAnsi="Courier New" w:cs="Courier New"/>
-        </w:rPr>
-        <w:tab/>
-        <w:t>public void pushButton() {</w:t>
-      </w:r>
-    </w:p>
-    <w:p>
-      <w:pPr>
-        <w:jc w:val="both"/>
-        <w:rPr>
-          <w:rFonts w:ascii="Courier New" w:hAnsi="Courier New" w:cs="Courier New"/>
-        </w:rPr>
-      </w:pPr>
-      <w:r>
-        <w:rPr>
-          <w:rFonts w:ascii="Courier New" w:hAnsi="Courier New" w:cs="Courier New"/>
-        </w:rPr>
-        <w:tab/>
-      </w:r>
-      <w:r>
-        <w:rPr>
-          <w:rFonts w:ascii="Courier New" w:hAnsi="Courier New" w:cs="Courier New"/>
-        </w:rPr>
-        <w:tab/>
-        <w:t>System.out.println("Machine is off.");</w:t>
-      </w:r>
-    </w:p>
-    <w:p>
-      <w:pPr>
-        <w:jc w:val="both"/>
-        <w:rPr>
-          <w:rFonts w:ascii="Courier New" w:hAnsi="Courier New" w:cs="Courier New"/>
-        </w:rPr>
-      </w:pPr>
-      <w:r>
-        <w:rPr>
-          <w:rFonts w:ascii="Courier New" w:hAnsi="Courier New" w:cs="Courier New"/>
-        </w:rPr>
-        <w:tab/>
-        <w:t>}</w:t>
-      </w:r>
-    </w:p>
-    <w:p>
-      <w:pPr>
-        <w:jc w:val="both"/>
-        <w:rPr>
-          <w:rFonts w:ascii="Courier New" w:hAnsi="Courier New" w:cs="Courier New"/>
-        </w:rPr>
-      </w:pPr>
-      <w:r>
-        <w:rPr>
-          <w:rFonts w:ascii="Courier New" w:hAnsi="Courier New" w:cs="Courier New"/>
-        </w:rPr>
-        <w:t>}</w:t>
-      </w:r>
-    </w:p>
-    <w:p>
-      <w:pPr>
-        <w:jc w:val="both"/>
-      </w:pPr>
-    </w:p>
-    <w:p>
-      <w:pPr>
-        <w:jc w:val="both"/>
-      </w:pPr>
-      <w:r>
-        <w:t xml:space="preserve">Wird in diesem Beispiel die Klasse „Machine“ instanziiert und die Methode „pushButton()“ aufgerufen, so </w:t>
-      </w:r>
-      <w:r>
-        <w:t>wird „Machine is off“ ausgegeben. Wird aber erst die Methode „togglePower()“ aufgerufen, so wird „Machine is on, do work“ ausgegeben. Damit wird basierend auf dem Status der Maschine eine andere Methode ausgeführt.</w:t>
-      </w:r>
-    </w:p>
-    <w:p>
-      <w:pPr>
-        <w:jc w:val="both"/>
-      </w:pPr>
-    </w:p>
-    <w:p>
-      <w:pPr>
-        <w:pStyle w:val="Heading2"/>
-        <w:jc w:val="both"/>
-      </w:pPr>
-      <w:r>
-        <w:t>Vor- und Nachteile</w:t>
-      </w:r>
-    </w:p>
-    <w:p>
-      <w:pPr>
-        <w:jc w:val="both"/>
-      </w:pPr>
-      <w:r>
-        <w:t>Der Vorteil dieser Methode ist es, dass neue Stati sehr einfach realisiert werden können, indem eine Klasse lediglich das „State“-Interface implementiert. Die Kontext-Klasse bleibt vergleichsweise schlank. Methoden, deren Verhalten nicht vom Status abhängt können wie gewohnt implementiert werden. Weiter erlaubt es das Pattern, den Status des Kontext-Objekts aus dem Status heraus zu</w:t>
-      </w:r>
-      <w:r>
-        <w:t xml:space="preserve"> setzen.</w:t>
-      </w:r>
-    </w:p>
-    <w:p>
-      <w:pPr>
-        <w:jc w:val="both"/>
-      </w:pPr>
-    </w:p>
-    <w:p>
-      <w:pPr>
-        <w:jc w:val="both"/>
-      </w:pPr>
-      <w:r>
-        <w:t>Als Nachteil ist aufzuführen, dass es bei vielen möglichen Klassen entsprechend viele Status-Klassen gibt. Bereits eine einfache „State machine“ mit zwei Stati braucht 4 Klassen, um die Funktionalität mittels State Pattern zu implementieren. Die Implementation der „State machine“ ist auf verschiedene Klassen verteilt, was für den Unterhalt des Codes sicherlich nicht förderlich ist.</w:t>
-      </w:r>
-    </w:p>
-    <w:p>
-      <w:pPr>
-        <w:jc w:val="both"/>
-      </w:pPr>
-      <w:r>
-        <w:t>Weiter ist eine Erweiterung des State-Interfaces sehr aufwändig, die neue Methode muss in allen States nachgeführt werden, auch wenn diese States vielleicht nicht an dieser Methode beteiligt ist.</w:t>
-      </w:r>
-    </w:p>
-    <w:p>
-      <w:pPr>
-        <w:pStyle w:val="Heading2"/>
-        <w:jc w:val="both"/>
-      </w:pPr>
-      <w:r>
-        <w:t>Implementationsmöglichkeiten</w:t>
-      </w:r>
-    </w:p>
-    <w:p>
-      <w:pPr>
-        <w:pStyle w:val="Heading3"/>
-        <w:jc w:val="both"/>
-      </w:pPr>
-      <w:r>
-        <w:t>States als Klassen</w:t>
-      </w:r>
-    </w:p>
-    <w:p>
-      <w:pPr>
-        <w:jc w:val="both"/>
-      </w:pPr>
-      <w:r>
-        <w:t>Typischerweise werden die verschiedenen konkreten Stati als einzelne Klassen abgebildet.</w:t>
-      </w:r>
-      <w:r>
-        <w:t xml:space="preserve"> </w:t>
-      </w:r>
-      <w:r>
-        <w:t>Dies erlaubt es, sowohl Methoden als auch Werte der Klasse je nach Status anders zu implementieren.</w:t>
-      </w:r>
-    </w:p>
-    <w:p>
-      <w:pPr>
-        <w:jc w:val="both"/>
-      </w:pPr>
-    </w:p>
-    <w:p>
-      <w:pPr>
-        <w:jc w:val="both"/>
-      </w:pPr>
-      <w:r>
-        <w:t>Das in diesem Dokument aufgeführte Beispiel</w:t>
-      </w:r>
-      <w:r>
-        <w:t xml:space="preserve"> verwendet d</w:t>
-      </w:r>
-      <w:r>
-        <w:t>iese Implementation.</w:t>
-      </w:r>
-    </w:p>
-    <w:p>
-      <w:pPr>
-        <w:jc w:val="both"/>
-      </w:pPr>
-      <w:r>
-        <w:t>Eine Schwierigkeit ist, dass sich States nicht direkt mit dem „==“-Operator vergleichen lassen, sondern der „instanceof“-Operator gebraucht werden muss. Alternativ kann eine Enumeration definiert werden, welche jeden Status enthält und welche dem konkreten State mitgegeben wird.</w:t>
-      </w:r>
-    </w:p>
-    <w:p>
-      <w:pPr>
-        <w:pStyle w:val="Heading3"/>
-        <w:jc w:val="both"/>
-      </w:pPr>
-      <w:r>
-        <w:t>States als Enumeration</w:t>
-      </w:r>
-    </w:p>
-    <w:p>
-      <w:pPr>
-        <w:jc w:val="both"/>
-      </w:pPr>
-      <w:r>
-        <w:t>Nachteilig bei der Implementierung der States als Klasse ist der Overhead wenn nur bestimmte Werte anders sind, aber das Verhalten der Methoden gleich ist.</w:t>
-      </w:r>
-    </w:p>
-    <w:p>
-      <w:pPr>
-        <w:jc w:val="both"/>
-      </w:pPr>
-    </w:p>
-    <w:p>
-      <w:pPr>
-        <w:jc w:val="both"/>
-      </w:pPr>
-      <w:r>
-        <w:t>Folgendes Beispiel zeigt die Implementation mit einer Enumeration:</w:t>
-      </w:r>
-    </w:p>
-    <w:p>
-      <w:pPr>
-        <w:jc w:val="both"/>
-      </w:pPr>
-      <w:r>
-        <w:t>&lt;TODO&gt;</w:t>
+        <w:t>public void pushButt</w:t>
       </w:r>
       <w:bookmarkStart w:id="0" w:name="_GoBack"/>
       <w:bookmarkEnd w:id="0"/>
+      <w:r>
+        <w:rPr>
+          <w:rFonts w:ascii="Courier New" w:hAnsi="Courier New" w:cs="Courier New"/>
+        </w:rPr>
+        <w:t>on() {</w:t>
+      </w:r>
+    </w:p>
+    <w:p>
+      <w:pPr>
+        <w:jc w:val="both"/>
+        <w:rPr>
+          <w:rFonts w:ascii="Courier New" w:hAnsi="Courier New" w:cs="Courier New"/>
+        </w:rPr>
+      </w:pPr>
+      <w:r>
+        <w:rPr>
+          <w:rFonts w:ascii="Courier New" w:hAnsi="Courier New" w:cs="Courier New"/>
+        </w:rPr>
+        <w:tab/>
+      </w:r>
+      <w:r>
+        <w:rPr>
+          <w:rFonts w:ascii="Courier New" w:hAnsi="Courier New" w:cs="Courier New"/>
+        </w:rPr>
+        <w:tab/>
+        <w:t>currentState.pushButton(this);</w:t>
+      </w:r>
+    </w:p>
+    <w:p>
+      <w:pPr>
+        <w:jc w:val="both"/>
+        <w:rPr>
+          <w:rFonts w:ascii="Courier New" w:hAnsi="Courier New" w:cs="Courier New"/>
+        </w:rPr>
+      </w:pPr>
+      <w:r>
+        <w:rPr>
+          <w:rFonts w:ascii="Courier New" w:hAnsi="Courier New" w:cs="Courier New"/>
+        </w:rPr>
+        <w:tab/>
+        <w:t>}</w:t>
+      </w:r>
+    </w:p>
+    <w:p>
+      <w:pPr>
+        <w:jc w:val="both"/>
+        <w:rPr>
+          <w:rFonts w:ascii="Courier New" w:hAnsi="Courier New" w:cs="Courier New"/>
+        </w:rPr>
+      </w:pPr>
+      <w:r>
+        <w:rPr>
+          <w:rFonts w:ascii="Courier New" w:hAnsi="Courier New" w:cs="Courier New"/>
+        </w:rPr>
+        <w:t>}</w:t>
+      </w:r>
+    </w:p>
+    <w:p>
+      <w:pPr>
+        <w:jc w:val="both"/>
+      </w:pPr>
+    </w:p>
+    <w:p>
+      <w:pPr>
+        <w:jc w:val="both"/>
+      </w:pPr>
+      <w:r>
+        <w:t xml:space="preserve">Das </w:t>
+      </w:r>
+      <w:r>
+        <w:rPr>
+          <w:b/>
+        </w:rPr>
+        <w:t>Interface Status (State Interface)</w:t>
+      </w:r>
+      <w:r>
+        <w:t xml:space="preserve"> wird im Beispiel repräsentiert durch das Interface „MachineState“, welches die beiden Methoden enthält, welche sich abhängig vom Status anders verhalten sollen:</w:t>
+      </w:r>
+    </w:p>
+    <w:p>
+      <w:pPr>
+        <w:jc w:val="both"/>
+      </w:pPr>
+    </w:p>
+    <w:p>
+      <w:pPr>
+        <w:jc w:val="both"/>
+        <w:rPr>
+          <w:rFonts w:ascii="Courier New" w:hAnsi="Courier New" w:cs="Courier New"/>
+        </w:rPr>
+      </w:pPr>
+      <w:r>
+        <w:rPr>
+          <w:rFonts w:ascii="Courier New" w:hAnsi="Courier New" w:cs="Courier New"/>
+        </w:rPr>
+        <w:t>public interface MachineState {</w:t>
+      </w:r>
+    </w:p>
+    <w:p>
+      <w:pPr>
+        <w:jc w:val="both"/>
+        <w:rPr>
+          <w:rFonts w:ascii="Courier New" w:hAnsi="Courier New" w:cs="Courier New"/>
+        </w:rPr>
+      </w:pPr>
+      <w:r>
+        <w:rPr>
+          <w:rFonts w:ascii="Courier New" w:hAnsi="Courier New" w:cs="Courier New"/>
+        </w:rPr>
+        <w:tab/>
+      </w:r>
+    </w:p>
+    <w:p>
+      <w:pPr>
+        <w:jc w:val="both"/>
+        <w:rPr>
+          <w:rFonts w:ascii="Courier New" w:hAnsi="Courier New" w:cs="Courier New"/>
+        </w:rPr>
+      </w:pPr>
+      <w:r>
+        <w:rPr>
+          <w:rFonts w:ascii="Courier New" w:hAnsi="Courier New" w:cs="Courier New"/>
+        </w:rPr>
+        <w:tab/>
+        <w:t>void togglePower(Machine m);</w:t>
+      </w:r>
+    </w:p>
+    <w:p>
+      <w:pPr>
+        <w:jc w:val="both"/>
+        <w:rPr>
+          <w:rFonts w:ascii="Courier New" w:hAnsi="Courier New" w:cs="Courier New"/>
+        </w:rPr>
+      </w:pPr>
+      <w:r>
+        <w:rPr>
+          <w:rFonts w:ascii="Courier New" w:hAnsi="Courier New" w:cs="Courier New"/>
+        </w:rPr>
+        <w:tab/>
+      </w:r>
+    </w:p>
+    <w:p>
+      <w:pPr>
+        <w:jc w:val="both"/>
+        <w:rPr>
+          <w:rFonts w:ascii="Courier New" w:hAnsi="Courier New" w:cs="Courier New"/>
+        </w:rPr>
+      </w:pPr>
+      <w:r>
+        <w:rPr>
+          <w:rFonts w:ascii="Courier New" w:hAnsi="Courier New" w:cs="Courier New"/>
+        </w:rPr>
+        <w:tab/>
+        <w:t>void pushButton(Machine m);</w:t>
+      </w:r>
+    </w:p>
+    <w:p>
+      <w:pPr>
+        <w:jc w:val="both"/>
+        <w:rPr>
+          <w:rFonts w:ascii="Courier New" w:hAnsi="Courier New" w:cs="Courier New"/>
+        </w:rPr>
+      </w:pPr>
+      <w:r>
+        <w:rPr>
+          <w:rFonts w:ascii="Courier New" w:hAnsi="Courier New" w:cs="Courier New"/>
+        </w:rPr>
+        <w:tab/>
+      </w:r>
+    </w:p>
+    <w:p>
+      <w:pPr>
+        <w:jc w:val="both"/>
+        <w:rPr>
+          <w:rFonts w:ascii="Courier New" w:hAnsi="Courier New" w:cs="Courier New"/>
+        </w:rPr>
+      </w:pPr>
+      <w:r>
+        <w:rPr>
+          <w:rFonts w:ascii="Courier New" w:hAnsi="Courier New" w:cs="Courier New"/>
+        </w:rPr>
+        <w:t>}</w:t>
+      </w:r>
+    </w:p>
+    <w:p>
+      <w:pPr>
+        <w:jc w:val="both"/>
+      </w:pPr>
+    </w:p>
+    <w:p>
+      <w:pPr>
+        <w:jc w:val="both"/>
+      </w:pPr>
+      <w:r>
+        <w:t>Als Übergabewert kann der Context angegeben werden. Dies erlaubt es der konkreten Methode, den Status des Kontext-Objektes anzupassen. So kann dann auch sichergestellt werden, das bestimmte States nur aus bestimmten anderen States heraus gesetzt werden können.</w:t>
+      </w:r>
+    </w:p>
+    <w:p>
+      <w:pPr>
+        <w:jc w:val="both"/>
+      </w:pPr>
+    </w:p>
+    <w:p>
+      <w:pPr>
+        <w:jc w:val="both"/>
+      </w:pPr>
+      <w:r>
+        <w:t xml:space="preserve">Weiter implementieren wir die beiden </w:t>
+      </w:r>
+      <w:r>
+        <w:rPr>
+          <w:b/>
+        </w:rPr>
+        <w:t xml:space="preserve">konkreten </w:t>
+      </w:r>
+      <w:r>
+        <w:rPr>
+          <w:b/>
+        </w:rPr>
+        <w:t>Stati</w:t>
+      </w:r>
+      <w:r>
+        <w:t xml:space="preserve"> „OnState“ und „OffState“:</w:t>
+      </w:r>
+    </w:p>
+    <w:p>
+      <w:pPr>
+        <w:jc w:val="both"/>
+      </w:pPr>
+    </w:p>
+    <w:p>
+      <w:pPr>
+        <w:jc w:val="both"/>
+        <w:rPr>
+          <w:rFonts w:ascii="Courier New" w:hAnsi="Courier New" w:cs="Courier New"/>
+        </w:rPr>
+      </w:pPr>
+      <w:r>
+        <w:rPr>
+          <w:rFonts w:ascii="Courier New" w:hAnsi="Courier New" w:cs="Courier New"/>
+        </w:rPr>
+        <w:t>public class OnState implements MachineState {</w:t>
+      </w:r>
+    </w:p>
+    <w:p>
+      <w:pPr>
+        <w:jc w:val="both"/>
+        <w:rPr>
+          <w:rFonts w:ascii="Courier New" w:hAnsi="Courier New" w:cs="Courier New"/>
+        </w:rPr>
+      </w:pPr>
+    </w:p>
+    <w:p>
+      <w:pPr>
+        <w:jc w:val="both"/>
+        <w:rPr>
+          <w:rFonts w:ascii="Courier New" w:hAnsi="Courier New" w:cs="Courier New"/>
+        </w:rPr>
+      </w:pPr>
+      <w:r>
+        <w:rPr>
+          <w:rFonts w:ascii="Courier New" w:hAnsi="Courier New" w:cs="Courier New"/>
+        </w:rPr>
+        <w:tab/>
+        <w:t>@Override</w:t>
+      </w:r>
+    </w:p>
+    <w:p>
+      <w:pPr>
+        <w:jc w:val="both"/>
+        <w:rPr>
+          <w:rFonts w:ascii="Courier New" w:hAnsi="Courier New" w:cs="Courier New"/>
+        </w:rPr>
+      </w:pPr>
+      <w:r>
+        <w:rPr>
+          <w:rFonts w:ascii="Courier New" w:hAnsi="Courier New" w:cs="Courier New"/>
+        </w:rPr>
+        <w:tab/>
+        <w:t>public void togglePower(Machine m) {</w:t>
+      </w:r>
+    </w:p>
+    <w:p>
+      <w:pPr>
+        <w:jc w:val="both"/>
+        <w:rPr>
+          <w:rFonts w:ascii="Courier New" w:hAnsi="Courier New" w:cs="Courier New"/>
+        </w:rPr>
+      </w:pPr>
+      <w:r>
+        <w:rPr>
+          <w:rFonts w:ascii="Courier New" w:hAnsi="Courier New" w:cs="Courier New"/>
+        </w:rPr>
+        <w:tab/>
+      </w:r>
+      <w:r>
+        <w:rPr>
+          <w:rFonts w:ascii="Courier New" w:hAnsi="Courier New" w:cs="Courier New"/>
+        </w:rPr>
+        <w:tab/>
+        <w:t>m.currentState = new OffState();</w:t>
+      </w:r>
+    </w:p>
+    <w:p>
+      <w:pPr>
+        <w:jc w:val="both"/>
+        <w:rPr>
+          <w:rFonts w:ascii="Courier New" w:hAnsi="Courier New" w:cs="Courier New"/>
+        </w:rPr>
+      </w:pPr>
+      <w:r>
+        <w:rPr>
+          <w:rFonts w:ascii="Courier New" w:hAnsi="Courier New" w:cs="Courier New"/>
+        </w:rPr>
+        <w:tab/>
+        <w:t>}</w:t>
+      </w:r>
+    </w:p>
+    <w:p>
+      <w:pPr>
+        <w:jc w:val="both"/>
+        <w:rPr>
+          <w:rFonts w:ascii="Courier New" w:hAnsi="Courier New" w:cs="Courier New"/>
+        </w:rPr>
+      </w:pPr>
+    </w:p>
+    <w:p>
+      <w:pPr>
+        <w:jc w:val="both"/>
+        <w:rPr>
+          <w:rFonts w:ascii="Courier New" w:hAnsi="Courier New" w:cs="Courier New"/>
+        </w:rPr>
+      </w:pPr>
+      <w:r>
+        <w:rPr>
+          <w:rFonts w:ascii="Courier New" w:hAnsi="Courier New" w:cs="Courier New"/>
+        </w:rPr>
+        <w:tab/>
+        <w:t>@Override</w:t>
+      </w:r>
+    </w:p>
+    <w:p>
+      <w:pPr>
+        <w:jc w:val="both"/>
+        <w:rPr>
+          <w:rFonts w:ascii="Courier New" w:hAnsi="Courier New" w:cs="Courier New"/>
+        </w:rPr>
+      </w:pPr>
+      <w:r>
+        <w:rPr>
+          <w:rFonts w:ascii="Courier New" w:hAnsi="Courier New" w:cs="Courier New"/>
+        </w:rPr>
+        <w:tab/>
+        <w:t>public void pushButton() {</w:t>
+      </w:r>
+    </w:p>
+    <w:p>
+      <w:pPr>
+        <w:jc w:val="both"/>
+        <w:rPr>
+          <w:rFonts w:ascii="Courier New" w:hAnsi="Courier New" w:cs="Courier New"/>
+        </w:rPr>
+      </w:pPr>
+      <w:r>
+        <w:rPr>
+          <w:rFonts w:ascii="Courier New" w:hAnsi="Courier New" w:cs="Courier New"/>
+        </w:rPr>
+        <w:tab/>
+      </w:r>
+      <w:r>
+        <w:rPr>
+          <w:rFonts w:ascii="Courier New" w:hAnsi="Courier New" w:cs="Courier New"/>
+        </w:rPr>
+        <w:tab/>
+        <w:t>System.out.println("Machine is on, do work!");</w:t>
+      </w:r>
+    </w:p>
+    <w:p>
+      <w:pPr>
+        <w:jc w:val="both"/>
+        <w:rPr>
+          <w:rFonts w:ascii="Courier New" w:hAnsi="Courier New" w:cs="Courier New"/>
+        </w:rPr>
+      </w:pPr>
+      <w:r>
+        <w:rPr>
+          <w:rFonts w:ascii="Courier New" w:hAnsi="Courier New" w:cs="Courier New"/>
+        </w:rPr>
+        <w:tab/>
+        <w:t>}</w:t>
+      </w:r>
+    </w:p>
+    <w:p>
+      <w:pPr>
+        <w:jc w:val="both"/>
+        <w:rPr>
+          <w:rFonts w:ascii="Courier New" w:hAnsi="Courier New" w:cs="Courier New"/>
+        </w:rPr>
+      </w:pPr>
+      <w:r>
+        <w:rPr>
+          <w:rFonts w:ascii="Courier New" w:hAnsi="Courier New" w:cs="Courier New"/>
+        </w:rPr>
+        <w:t>}</w:t>
+      </w:r>
+    </w:p>
+    <w:p>
+      <w:pPr>
+        <w:jc w:val="both"/>
+      </w:pPr>
+    </w:p>
+    <w:p>
+      <w:pPr>
+        <w:jc w:val="both"/>
+        <w:rPr>
+          <w:rFonts w:ascii="Courier New" w:hAnsi="Courier New" w:cs="Courier New"/>
+        </w:rPr>
+      </w:pPr>
+      <w:r>
+        <w:rPr>
+          <w:rFonts w:ascii="Courier New" w:hAnsi="Courier New" w:cs="Courier New"/>
+        </w:rPr>
+        <w:t>public class OffState implements MachineState {</w:t>
+      </w:r>
+    </w:p>
+    <w:p>
+      <w:pPr>
+        <w:jc w:val="both"/>
+        <w:rPr>
+          <w:rFonts w:ascii="Courier New" w:hAnsi="Courier New" w:cs="Courier New"/>
+        </w:rPr>
+      </w:pPr>
+    </w:p>
+    <w:p>
+      <w:pPr>
+        <w:jc w:val="both"/>
+        <w:rPr>
+          <w:rFonts w:ascii="Courier New" w:hAnsi="Courier New" w:cs="Courier New"/>
+        </w:rPr>
+      </w:pPr>
+      <w:r>
+        <w:rPr>
+          <w:rFonts w:ascii="Courier New" w:hAnsi="Courier New" w:cs="Courier New"/>
+        </w:rPr>
+        <w:tab/>
+        <w:t>@Override</w:t>
+      </w:r>
+    </w:p>
+    <w:p>
+      <w:pPr>
+        <w:jc w:val="both"/>
+        <w:rPr>
+          <w:rFonts w:ascii="Courier New" w:hAnsi="Courier New" w:cs="Courier New"/>
+        </w:rPr>
+      </w:pPr>
+      <w:r>
+        <w:rPr>
+          <w:rFonts w:ascii="Courier New" w:hAnsi="Courier New" w:cs="Courier New"/>
+        </w:rPr>
+        <w:tab/>
+        <w:t>public void togglePower(Machine m) {</w:t>
+      </w:r>
+    </w:p>
+    <w:p>
+      <w:pPr>
+        <w:jc w:val="both"/>
+        <w:rPr>
+          <w:rFonts w:ascii="Courier New" w:hAnsi="Courier New" w:cs="Courier New"/>
+        </w:rPr>
+      </w:pPr>
+      <w:r>
+        <w:rPr>
+          <w:rFonts w:ascii="Courier New" w:hAnsi="Courier New" w:cs="Courier New"/>
+        </w:rPr>
+        <w:tab/>
+      </w:r>
+      <w:r>
+        <w:rPr>
+          <w:rFonts w:ascii="Courier New" w:hAnsi="Courier New" w:cs="Courier New"/>
+        </w:rPr>
+        <w:tab/>
+        <w:t>m.currentState = new OnState();</w:t>
+      </w:r>
+    </w:p>
+    <w:p>
+      <w:pPr>
+        <w:jc w:val="both"/>
+        <w:rPr>
+          <w:rFonts w:ascii="Courier New" w:hAnsi="Courier New" w:cs="Courier New"/>
+        </w:rPr>
+      </w:pPr>
+      <w:r>
+        <w:rPr>
+          <w:rFonts w:ascii="Courier New" w:hAnsi="Courier New" w:cs="Courier New"/>
+        </w:rPr>
+        <w:tab/>
+        <w:t>}</w:t>
+      </w:r>
+    </w:p>
+    <w:p>
+      <w:pPr>
+        <w:jc w:val="both"/>
+        <w:rPr>
+          <w:rFonts w:ascii="Courier New" w:hAnsi="Courier New" w:cs="Courier New"/>
+        </w:rPr>
+      </w:pPr>
+    </w:p>
+    <w:p>
+      <w:pPr>
+        <w:jc w:val="both"/>
+        <w:rPr>
+          <w:rFonts w:ascii="Courier New" w:hAnsi="Courier New" w:cs="Courier New"/>
+        </w:rPr>
+      </w:pPr>
+      <w:r>
+        <w:rPr>
+          <w:rFonts w:ascii="Courier New" w:hAnsi="Courier New" w:cs="Courier New"/>
+        </w:rPr>
+        <w:tab/>
+        <w:t>@Override</w:t>
+      </w:r>
+    </w:p>
+    <w:p>
+      <w:pPr>
+        <w:jc w:val="both"/>
+        <w:rPr>
+          <w:rFonts w:ascii="Courier New" w:hAnsi="Courier New" w:cs="Courier New"/>
+        </w:rPr>
+      </w:pPr>
+      <w:r>
+        <w:rPr>
+          <w:rFonts w:ascii="Courier New" w:hAnsi="Courier New" w:cs="Courier New"/>
+        </w:rPr>
+        <w:tab/>
+        <w:t>public void pushButton() {</w:t>
+      </w:r>
+    </w:p>
+    <w:p>
+      <w:pPr>
+        <w:jc w:val="both"/>
+        <w:rPr>
+          <w:rFonts w:ascii="Courier New" w:hAnsi="Courier New" w:cs="Courier New"/>
+        </w:rPr>
+      </w:pPr>
+      <w:r>
+        <w:rPr>
+          <w:rFonts w:ascii="Courier New" w:hAnsi="Courier New" w:cs="Courier New"/>
+        </w:rPr>
+        <w:tab/>
+      </w:r>
+      <w:r>
+        <w:rPr>
+          <w:rFonts w:ascii="Courier New" w:hAnsi="Courier New" w:cs="Courier New"/>
+        </w:rPr>
+        <w:tab/>
+        <w:t>System.out.println("Machine is off.");</w:t>
+      </w:r>
+    </w:p>
+    <w:p>
+      <w:pPr>
+        <w:jc w:val="both"/>
+        <w:rPr>
+          <w:rFonts w:ascii="Courier New" w:hAnsi="Courier New" w:cs="Courier New"/>
+        </w:rPr>
+      </w:pPr>
+      <w:r>
+        <w:rPr>
+          <w:rFonts w:ascii="Courier New" w:hAnsi="Courier New" w:cs="Courier New"/>
+        </w:rPr>
+        <w:tab/>
+        <w:t>}</w:t>
+      </w:r>
+    </w:p>
+    <w:p>
+      <w:pPr>
+        <w:jc w:val="both"/>
+        <w:rPr>
+          <w:rFonts w:ascii="Courier New" w:hAnsi="Courier New" w:cs="Courier New"/>
+        </w:rPr>
+      </w:pPr>
+      <w:r>
+        <w:rPr>
+          <w:rFonts w:ascii="Courier New" w:hAnsi="Courier New" w:cs="Courier New"/>
+        </w:rPr>
+        <w:t>}</w:t>
+      </w:r>
+    </w:p>
+    <w:p>
+      <w:pPr>
+        <w:jc w:val="both"/>
+      </w:pPr>
+    </w:p>
+    <w:p>
+      <w:pPr>
+        <w:jc w:val="both"/>
+      </w:pPr>
+      <w:r>
+        <w:t xml:space="preserve">Wird in diesem Beispiel die Klasse „Machine“ instanziiert und die Methode „pushButton()“ aufgerufen, so </w:t>
+      </w:r>
+      <w:r>
+        <w:t>wird „Machine is off“ ausgegeben. Wird aber erst die Methode „togglePower()“ aufgerufen, so wird „Machine is on, do work“ ausgegeben. Damit wird basierend auf dem Status der Maschine eine andere Methode ausgeführt.</w:t>
+      </w:r>
+    </w:p>
+    <w:p>
+      <w:pPr>
+        <w:jc w:val="both"/>
+      </w:pPr>
+    </w:p>
+    <w:p>
+      <w:pPr>
+        <w:pStyle w:val="Heading2"/>
+        <w:jc w:val="both"/>
+      </w:pPr>
+      <w:r>
+        <w:t>Vor- und Nachteile</w:t>
+      </w:r>
+    </w:p>
+    <w:p>
+      <w:pPr>
+        <w:jc w:val="both"/>
+      </w:pPr>
+      <w:r>
+        <w:t>Der Vorteil dieser Methode ist es, dass neue Stati sehr einfach realisiert werden können, indem eine Klasse lediglich das „State“-Interface implementiert. Die Kontext-Klasse bleibt vergleichsweise schlank. Methoden, deren Verhalten nicht vom Status abhängt können wie gewohnt implementiert werden. Weiter erlaubt es das Pattern, den Status des Kontext-Objekts aus dem Status heraus zu</w:t>
+      </w:r>
+      <w:r>
+        <w:t xml:space="preserve"> setzen.</w:t>
+      </w:r>
+    </w:p>
+    <w:p>
+      <w:pPr>
+        <w:jc w:val="both"/>
+      </w:pPr>
+    </w:p>
+    <w:p>
+      <w:pPr>
+        <w:jc w:val="both"/>
+      </w:pPr>
+      <w:r>
+        <w:t>Als Nachteil ist aufzuführen, dass es bei vielen möglichen Klassen entsprechend viele Status-Klassen gibt. Bereits eine einfache „State machine“ mit zwei Stati braucht 4 Klassen, um die Funktionalität mittels State Pattern zu implementieren. Die Implementation der „State machine“ ist auf verschiedene Klassen verteilt, was für den Unterhalt des Codes sicherlich nicht förderlich ist.</w:t>
+      </w:r>
+    </w:p>
+    <w:p>
+      <w:pPr>
+        <w:jc w:val="both"/>
+      </w:pPr>
+      <w:r>
+        <w:t>Weiter ist eine Erweiterung des State-Interfaces sehr aufwändig, die neue Methode muss in allen States nachgeführt werden, auch wenn diese States vielleicht nicht an dieser Methode beteiligt ist.</w:t>
+      </w:r>
+    </w:p>
+    <w:p>
+      <w:pPr>
+        <w:pStyle w:val="Heading2"/>
+        <w:jc w:val="both"/>
+      </w:pPr>
+      <w:r>
+        <w:t>Implementationsmöglichkeiten</w:t>
+      </w:r>
+    </w:p>
+    <w:p>
+      <w:pPr>
+        <w:pStyle w:val="Heading3"/>
+        <w:jc w:val="both"/>
+      </w:pPr>
+      <w:r>
+        <w:t>States als Klassen</w:t>
+      </w:r>
+    </w:p>
+    <w:p>
+      <w:pPr>
+        <w:jc w:val="both"/>
+      </w:pPr>
+      <w:r>
+        <w:t>Typischerweise werden die verschiedenen konkreten Stati als einzelne Klassen abgebildet.</w:t>
+      </w:r>
+      <w:r>
+        <w:t xml:space="preserve"> </w:t>
+      </w:r>
+      <w:r>
+        <w:t>Dies erlaubt es, sowohl Methoden als auch Werte der Klasse je nach Status anders zu implementieren.</w:t>
+      </w:r>
+    </w:p>
+    <w:p>
+      <w:pPr>
+        <w:jc w:val="both"/>
+      </w:pPr>
+    </w:p>
+    <w:p>
+      <w:pPr>
+        <w:jc w:val="both"/>
+      </w:pPr>
+      <w:r>
+        <w:t>Das in diesem Dokument aufgeführte Beispiel</w:t>
+      </w:r>
+      <w:r>
+        <w:t xml:space="preserve"> verwendet d</w:t>
+      </w:r>
+      <w:r>
+        <w:t>iese Implementation.</w:t>
+      </w:r>
+    </w:p>
+    <w:p>
+      <w:pPr>
+        <w:jc w:val="both"/>
+      </w:pPr>
+      <w:r>
+        <w:t>Eine Schwierigkeit ist, dass sich States nicht direkt mit dem „==“-Operator vergleichen lassen, sondern der „instanceof“-Operator gebraucht werden muss. Alternativ kann eine Enumeration definiert werden, welche jeden Status enthält und welche dem konkreten State mitgegeben wird.</w:t>
+      </w:r>
+    </w:p>
+    <w:p>
+      <w:pPr>
+        <w:pStyle w:val="Heading3"/>
+        <w:jc w:val="both"/>
+      </w:pPr>
+      <w:r>
+        <w:t>States als Enumeration</w:t>
+      </w:r>
+    </w:p>
+    <w:p>
+      <w:pPr>
+        <w:jc w:val="both"/>
+      </w:pPr>
+      <w:r>
+        <w:t>Nachteilig bei der Implementierung der States als Klasse ist der Overhead wenn nur bestimmte Werte anders sind, aber das Verhalten der Methoden gleich ist.</w:t>
+      </w:r>
+    </w:p>
+    <w:p>
+      <w:pPr>
+        <w:jc w:val="both"/>
+      </w:pPr>
+    </w:p>
+    <w:p>
+      <w:pPr>
+        <w:jc w:val="both"/>
+      </w:pPr>
+      <w:r>
+        <w:t>Folgendes Beispiel zeigt die Implementation mit einer Enumeration:</w:t>
+      </w:r>
+    </w:p>
+    <w:p>
+      <w:pPr>
+        <w:jc w:val="both"/>
+      </w:pPr>
+      <w:r>
+        <w:t>&lt;TODO&gt;</w:t>
+      </w:r>
     </w:p>
     <w:sectPr>
       <w:pgSz w:w="11900" w:h="16840"/>

</xml_diff>